<commit_message>
Versión semirestaurada y rara
</commit_message>
<xml_diff>
--- a/Scrap/preTemplate.docx
+++ b/Scrap/preTemplate.docx
@@ -883,8 +883,8 @@
 </file>
 
 <file path=customXml/item2.xml><?xml version="1.0" encoding="utf-8"?>
-<ct:contentTypeSchema xmlns:ct="http://schemas.microsoft.com/office/2006/metadata/contentType" xmlns:ma="http://schemas.microsoft.com/office/2006/metadata/properties/metaAttributes" ct:_="" ma:_="" ma:contentTypeName="Documento" ma:contentTypeID="0x010100A4BB3A51E5AD4D4D98B9A4964A218B95" ma:contentTypeVersion="19" ma:contentTypeDescription="Crear nuevo documento." ma:contentTypeScope="" ma:versionID="3adabb603fc7e42d8ef6cb3f94a5419d">
-  <xsd:schema xmlns:xsd="http://www.w3.org/2001/XMLSchema" xmlns:xs="http://www.w3.org/2001/XMLSchema" xmlns:p="http://schemas.microsoft.com/office/2006/metadata/properties" xmlns:ns2="b8d541d1-2725-4224-9516-b59f9479c403" xmlns:ns3="4d1d17b2-9aa2-41f1-81df-02da6823d8aa" targetNamespace="http://schemas.microsoft.com/office/2006/metadata/properties" ma:root="true" ma:fieldsID="6c44fd6575fc0a8c1b8815e5b597ab9b" ns2:_="" ns3:_="">
+<ct:contentTypeSchema xmlns:ct="http://schemas.microsoft.com/office/2006/metadata/contentType" xmlns:ma="http://schemas.microsoft.com/office/2006/metadata/properties/metaAttributes" ct:_="" ma:_="" ma:contentTypeName="Document" ma:contentTypeID="0x010100A4BB3A51E5AD4D4D98B9A4964A218B95" ma:contentTypeVersion="19" ma:contentTypeDescription="Create a new document." ma:contentTypeScope="" ma:versionID="c4d717090350dbaea0b45563fc36bf2c">
+  <xsd:schema xmlns:xsd="http://www.w3.org/2001/XMLSchema" xmlns:xs="http://www.w3.org/2001/XMLSchema" xmlns:p="http://schemas.microsoft.com/office/2006/metadata/properties" xmlns:ns2="b8d541d1-2725-4224-9516-b59f9479c403" xmlns:ns3="4d1d17b2-9aa2-41f1-81df-02da6823d8aa" targetNamespace="http://schemas.microsoft.com/office/2006/metadata/properties" ma:root="true" ma:fieldsID="295e335340ab0a32c49c63ada10ae33b" ns2:_="" ns3:_="">
     <xsd:import namespace="b8d541d1-2725-4224-9516-b59f9479c403"/>
     <xsd:import namespace="4d1d17b2-9aa2-41f1-81df-02da6823d8aa"/>
     <xsd:element name="properties">
@@ -968,7 +968,7 @@
         <xsd:restriction base="dms:Text"/>
       </xsd:simpleType>
     </xsd:element>
-    <xsd:element name="lcf76f155ced4ddcb4097134ff3c332f" ma:index="20" nillable="true" ma:taxonomy="true" ma:internalName="lcf76f155ced4ddcb4097134ff3c332f" ma:taxonomyFieldName="MediaServiceImageTags" ma:displayName="Etiquetas de imagen" ma:readOnly="false" ma:fieldId="{5cf76f15-5ced-4ddc-b409-7134ff3c332f}" ma:taxonomyMulti="true" ma:sspId="a0d79e82-57fe-44a2-bea2-5a4053808636" ma:termSetId="09814cd3-568e-fe90-9814-8d621ff8fb84" ma:anchorId="fba54fb3-c3e1-fe81-a776-ca4b69148c4d" ma:open="true" ma:isKeyword="false">
+    <xsd:element name="lcf76f155ced4ddcb4097134ff3c332f" ma:index="20" nillable="true" ma:taxonomy="true" ma:internalName="lcf76f155ced4ddcb4097134ff3c332f" ma:taxonomyFieldName="MediaServiceImageTags" ma:displayName="Image Tags" ma:readOnly="false" ma:fieldId="{5cf76f15-5ced-4ddc-b409-7134ff3c332f}" ma:taxonomyMulti="true" ma:sspId="a0d79e82-57fe-44a2-bea2-5a4053808636" ma:termSetId="09814cd3-568e-fe90-9814-8d621ff8fb84" ma:anchorId="fba54fb3-c3e1-fe81-a776-ca4b69148c4d" ma:open="true" ma:isKeyword="false">
       <xsd:complexType>
         <xsd:sequence>
           <xsd:element ref="pc:Terms" minOccurs="0" maxOccurs="1"/>
@@ -1006,7 +1006,7 @@
   <xsd:schema xmlns:xsd="http://www.w3.org/2001/XMLSchema" xmlns:xs="http://www.w3.org/2001/XMLSchema" xmlns:dms="http://schemas.microsoft.com/office/2006/documentManagement/types" xmlns:pc="http://schemas.microsoft.com/office/infopath/2007/PartnerControls" targetNamespace="4d1d17b2-9aa2-41f1-81df-02da6823d8aa" elementFormDefault="qualified">
     <xsd:import namespace="http://schemas.microsoft.com/office/2006/documentManagement/types"/>
     <xsd:import namespace="http://schemas.microsoft.com/office/infopath/2007/PartnerControls"/>
-    <xsd:element name="SharedWithUsers" ma:index="12" nillable="true" ma:displayName="Compartido con" ma:internalName="SharedWithUsers" ma:readOnly="true">
+    <xsd:element name="SharedWithUsers" ma:index="12" nillable="true" ma:displayName="Shared With" ma:internalName="SharedWithUsers" ma:readOnly="true">
       <xsd:complexType>
         <xsd:complexContent>
           <xsd:extension base="dms:UserMulti">
@@ -1025,7 +1025,7 @@
         </xsd:complexContent>
       </xsd:complexType>
     </xsd:element>
-    <xsd:element name="SharedWithDetails" ma:index="13" nillable="true" ma:displayName="Detalles de uso compartido" ma:internalName="SharedWithDetails" ma:readOnly="true">
+    <xsd:element name="SharedWithDetails" ma:index="13" nillable="true" ma:displayName="Shared With Details" ma:internalName="SharedWithDetails" ma:readOnly="true">
       <xsd:simpleType>
         <xsd:restriction base="dms:Note">
           <xsd:maxLength value="255"/>
@@ -1053,8 +1053,8 @@
         <xsd:element ref="dc:creator" minOccurs="0" maxOccurs="1"/>
         <xsd:element ref="dcterms:created" minOccurs="0" maxOccurs="1"/>
         <xsd:element ref="dc:identifier" minOccurs="0" maxOccurs="1"/>
-        <xsd:element name="contentType" minOccurs="0" maxOccurs="1" type="xsd:string" ma:index="0" ma:displayName="Tipo de contenido"/>
-        <xsd:element ref="dc:title" minOccurs="0" maxOccurs="1" ma:index="4" ma:displayName="Título"/>
+        <xsd:element name="contentType" minOccurs="0" maxOccurs="1" type="xsd:string" ma:index="0" ma:displayName="Content Type"/>
+        <xsd:element ref="dc:title" minOccurs="0" maxOccurs="1" ma:index="4" ma:displayName="Title"/>
         <xsd:element ref="dc:subject" minOccurs="0" maxOccurs="1"/>
         <xsd:element ref="dc:description" minOccurs="0" maxOccurs="1"/>
         <xsd:element name="keywords" minOccurs="0" maxOccurs="1" type="xsd:string"/>
@@ -1163,7 +1163,7 @@
 </file>
 
 <file path=customXml/itemProps2.xml><?xml version="1.0" encoding="utf-8"?>
-<ds:datastoreItem xmlns:ds="http://schemas.openxmlformats.org/officeDocument/2006/customXml" ds:itemID="{37EAFF83-22AB-46DA-B336-50095240F821}"/>
+<ds:datastoreItem xmlns:ds="http://schemas.openxmlformats.org/officeDocument/2006/customXml" ds:itemID="{8C57B4FF-271B-47F3-A926-87384C3CD93C}"/>
 </file>
 
 <file path=customXml/itemProps3.xml><?xml version="1.0" encoding="utf-8"?>

</xml_diff>